<commit_message>
Ajustes para la creacion de articulos
</commit_message>
<xml_diff>
--- a/api-business/src/test/resources/document/formato_002.docx
+++ b/api-business/src/test/resources/document/formato_002.docx
@@ -80,7 +80,7 @@
                     <pic:cNvPicPr preferRelativeResize="0"/>
                   </pic:nvPicPr>
                   <pic:blipFill>
-                    <a:blip r:embed="rId4">
+                    <a:blip r:embed="rId5">
                       <a:extLst>
                         <a:ext uri="{28A0092B-C50C-407E-A947-70E740481C1C}">
                           <a14:useLocalDpi xmlns:a14="http://schemas.microsoft.com/office/drawing/2010/main" val="0"/>
@@ -476,7 +476,7 @@
                     <pic:cNvPicPr preferRelativeResize="0"/>
                   </pic:nvPicPr>
                   <pic:blipFill>
-                    <a:blip r:embed="rId4">
+                    <a:blip r:embed="rId5">
                       <a:extLst>
                         <a:ext uri="{28A0092B-C50C-407E-A947-70E740481C1C}">
                           <a14:useLocalDpi xmlns:a14="http://schemas.microsoft.com/office/drawing/2010/main" val="0"/>
@@ -581,250 +581,647 @@
           <w:b/>
         </w:rPr>
       </w:pPr>
+      <w:r>
+        <w:rPr>
+          <w:rFonts w:ascii="Arial" w:hAnsi="Arial" w:cs="Arial"/>
+          <w:b/>
+        </w:rPr>
+        <w:t>Director Interno:</w:t>
+      </w:r>
+    </w:p>
+    <w:p>
+      <w:pPr>
+        <w:spacing w:after="0"/>
+        <w:jc w:val="center"/>
+        <w:rPr>
+          <w:rFonts w:ascii="Arial" w:hAnsi="Arial" w:cs="Arial"/>
+        </w:rPr>
+      </w:pPr>
+      <w:r>
+        <w:rPr>
+          <w:rFonts w:ascii="Arial" w:hAnsi="Arial" w:cs="Arial"/>
+        </w:rPr>
+        <w:t>#director#</w:t>
+      </w:r>
+    </w:p>
+    <w:p>
+      <w:pPr>
+        <w:spacing w:after="0"/>
+        <w:jc w:val="center"/>
+        <w:rPr>
+          <w:rFonts w:ascii="Arial" w:hAnsi="Arial" w:cs="Arial"/>
+        </w:rPr>
+      </w:pPr>
+    </w:p>
+    <w:p>
+      <w:pPr>
+        <w:spacing w:after="0"/>
+        <w:jc w:val="center"/>
+        <w:rPr>
+          <w:rFonts w:ascii="Arial" w:hAnsi="Arial" w:cs="Arial"/>
+        </w:rPr>
+      </w:pPr>
+    </w:p>
+    <w:p>
+      <w:pPr>
+        <w:spacing w:after="0"/>
+        <w:jc w:val="center"/>
+        <w:rPr>
+          <w:rFonts w:ascii="Arial" w:hAnsi="Arial" w:cs="Arial"/>
+        </w:rPr>
+      </w:pPr>
+    </w:p>
+    <w:p>
+      <w:pPr>
+        <w:spacing w:after="0"/>
+        <w:jc w:val="center"/>
+        <w:rPr>
+          <w:rFonts w:ascii="Arial" w:hAnsi="Arial" w:cs="Arial"/>
+        </w:rPr>
+      </w:pPr>
+    </w:p>
+    <w:p>
+      <w:pPr>
+        <w:spacing w:after="0"/>
+        <w:jc w:val="center"/>
+        <w:rPr>
+          <w:rFonts w:ascii="Arial" w:hAnsi="Arial" w:cs="Arial"/>
+        </w:rPr>
+      </w:pPr>
+    </w:p>
+    <w:p>
+      <w:pPr>
+        <w:spacing w:after="0"/>
+        <w:jc w:val="center"/>
+        <w:rPr>
+          <w:rFonts w:ascii="Arial" w:hAnsi="Arial" w:cs="Arial"/>
+        </w:rPr>
+      </w:pPr>
+    </w:p>
+    <w:p>
+      <w:pPr>
+        <w:spacing w:after="0"/>
+        <w:jc w:val="center"/>
+        <w:rPr>
+          <w:rFonts w:ascii="Arial" w:hAnsi="Arial" w:cs="Arial"/>
+        </w:rPr>
+      </w:pPr>
+    </w:p>
+    <w:p>
+      <w:pPr>
+        <w:spacing w:after="0"/>
+        <w:jc w:val="center"/>
+        <w:rPr>
+          <w:rFonts w:ascii="Arial" w:hAnsi="Arial" w:cs="Arial"/>
+        </w:rPr>
+      </w:pPr>
+    </w:p>
+    <w:p>
+      <w:pPr>
+        <w:spacing w:after="0"/>
+        <w:jc w:val="center"/>
+        <w:rPr>
+          <w:rFonts w:ascii="Arial" w:hAnsi="Arial" w:cs="Arial"/>
+        </w:rPr>
+      </w:pPr>
+    </w:p>
+    <w:p>
+      <w:pPr>
+        <w:spacing w:after="0"/>
+        <w:jc w:val="center"/>
+        <w:rPr>
+          <w:rFonts w:ascii="Arial" w:hAnsi="Arial" w:cs="Arial"/>
+        </w:rPr>
+      </w:pPr>
+    </w:p>
+    <w:p>
+      <w:pPr>
+        <w:spacing w:after="0"/>
+        <w:jc w:val="center"/>
+        <w:rPr>
+          <w:rFonts w:ascii="Arial" w:hAnsi="Arial" w:cs="Arial"/>
+        </w:rPr>
+      </w:pPr>
+    </w:p>
+    <w:p>
+      <w:pPr>
+        <w:spacing w:after="0"/>
+        <w:jc w:val="center"/>
+        <w:rPr>
+          <w:rFonts w:ascii="Arial" w:hAnsi="Arial" w:cs="Arial"/>
+        </w:rPr>
+      </w:pPr>
+    </w:p>
+    <w:p>
+      <w:pPr>
+        <w:spacing w:after="0"/>
+        <w:jc w:val="center"/>
+        <w:rPr>
+          <w:rFonts w:ascii="Arial" w:hAnsi="Arial" w:cs="Arial"/>
+        </w:rPr>
+      </w:pPr>
+    </w:p>
+    <w:p>
+      <w:pPr>
+        <w:spacing w:after="0"/>
+        <w:jc w:val="center"/>
+        <w:rPr>
+          <w:rFonts w:ascii="Arial" w:hAnsi="Arial" w:cs="Arial"/>
+          <w:sz w:val="28"/>
+          <w:szCs w:val="28"/>
+        </w:rPr>
+      </w:pPr>
+      <w:r>
+        <w:rPr>
+          <w:rFonts w:ascii="Arial" w:hAnsi="Arial" w:cs="Arial"/>
+          <w:sz w:val="28"/>
+          <w:szCs w:val="28"/>
+        </w:rPr>
+        <w:t>Universidad Distrital Francisco José de Caldas</w:t>
+      </w:r>
+    </w:p>
+    <w:p>
+      <w:pPr>
+        <w:spacing w:after="0"/>
+        <w:jc w:val="center"/>
+        <w:rPr>
+          <w:rFonts w:ascii="Arial" w:hAnsi="Arial" w:cs="Arial"/>
+          <w:sz w:val="28"/>
+          <w:szCs w:val="28"/>
+        </w:rPr>
+      </w:pPr>
+      <w:r>
+        <w:rPr>
+          <w:rFonts w:ascii="Arial" w:hAnsi="Arial" w:cs="Arial"/>
+          <w:sz w:val="28"/>
+          <w:szCs w:val="28"/>
+        </w:rPr>
+        <w:t>Facultad Tecnológica</w:t>
+      </w:r>
+    </w:p>
+    <w:p>
+      <w:pPr>
+        <w:spacing w:after="0"/>
+        <w:jc w:val="center"/>
+        <w:rPr>
+          <w:rFonts w:ascii="Arial" w:hAnsi="Arial" w:cs="Arial"/>
+          <w:sz w:val="28"/>
+          <w:szCs w:val="28"/>
+        </w:rPr>
+      </w:pPr>
+      <w:r>
+        <w:rPr>
+          <w:rFonts w:ascii="Arial" w:hAnsi="Arial" w:cs="Arial"/>
+          <w:sz w:val="28"/>
+          <w:szCs w:val="28"/>
+        </w:rPr>
+        <w:t>Bogotá D.C.</w:t>
+      </w:r>
+    </w:p>
+    <w:p>
+      <w:pPr>
+        <w:spacing w:after="0"/>
+        <w:jc w:val="center"/>
+        <w:rPr>
+          <w:rFonts w:ascii="Arial" w:hAnsi="Arial" w:cs="Arial"/>
+          <w:sz w:val="28"/>
+          <w:szCs w:val="28"/>
+        </w:rPr>
+      </w:pPr>
+      <w:r>
+        <w:rPr>
+          <w:rFonts w:ascii="Arial" w:hAnsi="Arial" w:cs="Arial"/>
+          <w:sz w:val="28"/>
+          <w:szCs w:val="28"/>
+        </w:rPr>
+        <w:t>2019</w:t>
+      </w:r>
+    </w:p>
+    <w:p>
+      <w:pPr>
+        <w:rPr>
+          <w:rFonts w:ascii="Arial" w:hAnsi="Arial" w:cs="Arial"/>
+          <w:sz w:val="28"/>
+          <w:szCs w:val="28"/>
+        </w:rPr>
+      </w:pPr>
+      <w:r>
+        <w:rPr>
+          <w:rFonts w:ascii="Arial" w:hAnsi="Arial" w:cs="Arial"/>
+          <w:sz w:val="28"/>
+          <w:szCs w:val="28"/>
+        </w:rPr>
+        <w:br w:type="page"/>
+      </w:r>
+    </w:p>
+    <w:p>
+      <w:pPr>
+        <w:spacing w:after="0"/>
+        <w:jc w:val="right"/>
+      </w:pPr>
+      <w:r>
+        <w:lastRenderedPageBreak/>
+        <w:t>Nota de aceptación:</w:t>
+      </w:r>
+    </w:p>
+    <w:p>
+      <w:pPr>
+        <w:spacing w:after="0"/>
+        <w:jc w:val="right"/>
+      </w:pPr>
+    </w:p>
+    <w:p>
+      <w:pPr>
+        <w:spacing w:after="0"/>
+        <w:jc w:val="right"/>
+      </w:pPr>
+    </w:p>
+    <w:p>
+      <w:pPr>
+        <w:spacing w:after="0"/>
+        <w:jc w:val="right"/>
+      </w:pPr>
+    </w:p>
+    <w:p>
+      <w:pPr>
+        <w:spacing w:after="0"/>
+        <w:jc w:val="right"/>
+      </w:pPr>
+    </w:p>
+    <w:p>
+      <w:pPr>
+        <w:spacing w:after="0"/>
+        <w:jc w:val="right"/>
+      </w:pPr>
+      <w:r>
+        <w:t>__________________________</w:t>
+      </w:r>
+    </w:p>
+    <w:p>
+      <w:pPr>
+        <w:spacing w:after="0"/>
+        <w:jc w:val="right"/>
+      </w:pPr>
+      <w:r>
+        <w:t>______________________________</w:t>
+      </w:r>
+    </w:p>
+    <w:p>
+      <w:pPr>
+        <w:spacing w:after="0"/>
+        <w:jc w:val="right"/>
+      </w:pPr>
+      <w:r>
+        <w:t>______________________________</w:t>
+      </w:r>
+    </w:p>
+    <w:p>
+      <w:pPr>
+        <w:spacing w:after="0"/>
+        <w:jc w:val="right"/>
+      </w:pPr>
+      <w:r>
+        <w:t>______________________________</w:t>
+      </w:r>
+    </w:p>
+    <w:p>
+      <w:pPr>
+        <w:spacing w:after="0"/>
+        <w:jc w:val="right"/>
+      </w:pPr>
+      <w:r>
+        <w:t>______________________________</w:t>
+      </w:r>
+    </w:p>
+    <w:p>
+      <w:pPr>
+        <w:spacing w:after="0"/>
+        <w:jc w:val="right"/>
+      </w:pPr>
+      <w:r>
+        <w:t>______________________________</w:t>
+      </w:r>
+    </w:p>
+    <w:p>
+      <w:pPr>
+        <w:spacing w:after="0"/>
+        <w:jc w:val="right"/>
+      </w:pPr>
+      <w:r>
+        <w:t>______________________________</w:t>
+      </w:r>
+    </w:p>
+    <w:p>
+      <w:pPr>
+        <w:spacing w:after="0"/>
+        <w:jc w:val="right"/>
+      </w:pPr>
+    </w:p>
+    <w:p>
+      <w:pPr>
+        <w:spacing w:after="0"/>
+        <w:jc w:val="right"/>
+      </w:pPr>
+    </w:p>
+    <w:p>
+      <w:pPr>
+        <w:spacing w:after="0"/>
+        <w:jc w:val="right"/>
+      </w:pPr>
+    </w:p>
+    <w:p>
+      <w:pPr>
+        <w:spacing w:after="0"/>
+        <w:jc w:val="right"/>
+      </w:pPr>
+    </w:p>
+    <w:p>
+      <w:pPr>
+        <w:spacing w:after="0"/>
+        <w:jc w:val="right"/>
+      </w:pPr>
+    </w:p>
+    <w:p>
+      <w:pPr>
+        <w:spacing w:after="0"/>
+        <w:jc w:val="right"/>
+      </w:pPr>
+    </w:p>
+    <w:p>
+      <w:pPr>
+        <w:spacing w:after="0"/>
+        <w:jc w:val="right"/>
+      </w:pPr>
+    </w:p>
+    <w:p>
+      <w:pPr>
+        <w:spacing w:after="0"/>
+        <w:jc w:val="right"/>
+      </w:pPr>
+    </w:p>
+    <w:p>
+      <w:pPr>
+        <w:spacing w:after="0"/>
+        <w:jc w:val="right"/>
+      </w:pPr>
+      <w:r>
+        <w:t>__________________________________________</w:t>
+      </w:r>
+    </w:p>
+    <w:p>
+      <w:pPr>
+        <w:spacing w:after="0"/>
+        <w:jc w:val="right"/>
+      </w:pPr>
+      <w:r>
+        <w:t xml:space="preserve">Firma del director del Trabajo de Grado </w:t>
+      </w:r>
+    </w:p>
+    <w:p>
+      <w:pPr>
+        <w:spacing w:after="0"/>
+        <w:jc w:val="right"/>
+      </w:pPr>
+    </w:p>
+    <w:p>
+      <w:pPr>
+        <w:spacing w:after="0"/>
+        <w:jc w:val="right"/>
+      </w:pPr>
+    </w:p>
+    <w:p>
+      <w:pPr>
+        <w:spacing w:after="0"/>
+        <w:jc w:val="right"/>
+      </w:pPr>
+    </w:p>
+    <w:p>
+      <w:pPr>
+        <w:spacing w:after="0"/>
+        <w:jc w:val="right"/>
+      </w:pPr>
+    </w:p>
+    <w:p>
+      <w:pPr>
+        <w:spacing w:after="0"/>
+        <w:jc w:val="right"/>
+      </w:pPr>
+    </w:p>
+    <w:p>
+      <w:pPr>
+        <w:spacing w:after="0"/>
+        <w:jc w:val="right"/>
+      </w:pPr>
+    </w:p>
+    <w:p>
+      <w:pPr>
+        <w:spacing w:after="0"/>
+        <w:jc w:val="right"/>
+      </w:pPr>
+    </w:p>
+    <w:p>
+      <w:pPr>
+        <w:spacing w:after="0"/>
+        <w:jc w:val="right"/>
+      </w:pPr>
+    </w:p>
+    <w:p>
+      <w:pPr>
+        <w:spacing w:after="0"/>
+        <w:jc w:val="right"/>
+      </w:pPr>
+      <w:r>
+        <w:t>______________________________________</w:t>
+      </w:r>
+    </w:p>
+    <w:p>
+      <w:pPr>
+        <w:spacing w:after="0"/>
+        <w:jc w:val="right"/>
+      </w:pPr>
+      <w:r>
+        <w:t>Firma del jurado</w:t>
+      </w:r>
+    </w:p>
+    <w:p>
+      <w:r>
+        <w:br w:type="page"/>
+      </w:r>
+    </w:p>
+    <w:sdt>
+      <w:sdtPr>
+        <w:rPr>
+          <w:rFonts w:asciiTheme="minorHAnsi" w:eastAsiaTheme="minorHAnsi" w:hAnsiTheme="minorHAnsi" w:cstheme="minorBidi"/>
+          <w:b w:val="0"/>
+          <w:sz w:val="22"/>
+          <w:szCs w:val="22"/>
+          <w:lang w:eastAsia="en-US"/>
+        </w:rPr>
+        <w:id w:val="1348985048"/>
+        <w:docPartObj>
+          <w:docPartGallery w:val="Table of Contents"/>
+          <w:docPartUnique/>
+        </w:docPartObj>
+      </w:sdtPr>
+      <w:sdtEndPr>
+        <w:rPr>
+          <w:bCs/>
+        </w:rPr>
+      </w:sdtEndPr>
+      <w:sdtContent>
+        <w:p>
+          <w:pPr>
+            <w:pStyle w:val="TtulodeTDC"/>
+          </w:pPr>
+          <w:r>
+            <w:t>Contenido</w:t>
+          </w:r>
+        </w:p>
+        <w:p>
+          <w:r>
+            <w:fldChar w:fldCharType="begin"/>
+          </w:r>
+          <w:r>
+            <w:instrText xml:space="preserve"> TOC \o "1-3" \h \z \u </w:instrText>
+          </w:r>
+          <w:r>
+            <w:fldChar w:fldCharType="separate"/>
+          </w:r>
+          <w:r>
+            <w:rPr>
+              <w:b/>
+              <w:bCs/>
+              <w:noProof/>
+            </w:rPr>
+            <w:t>No se encontraron entradas de tabla de contenido.</w:t>
+          </w:r>
+          <w:r>
+            <w:rPr>
+              <w:b/>
+              <w:bCs/>
+              <w:noProof/>
+            </w:rPr>
+            <w:fldChar w:fldCharType="end"/>
+          </w:r>
+        </w:p>
+      </w:sdtContent>
+    </w:sdt>
+    <w:p>
+      <w:pPr>
+        <w:spacing w:after="0"/>
+      </w:pPr>
+    </w:p>
+    <w:p>
+      <w:pPr>
+        <w:rPr>
+          <w:rFonts w:ascii="Arial" w:hAnsi="Arial" w:cs="Arial"/>
+          <w:sz w:val="28"/>
+          <w:szCs w:val="28"/>
+        </w:rPr>
+      </w:pPr>
+      <w:r>
+        <w:rPr>
+          <w:rFonts w:ascii="Arial" w:hAnsi="Arial" w:cs="Arial"/>
+          <w:sz w:val="28"/>
+          <w:szCs w:val="28"/>
+        </w:rPr>
+        <w:br w:type="page"/>
+      </w:r>
+    </w:p>
+    <w:p>
+      <w:pPr>
+        <w:pStyle w:val="Ttulo1"/>
+      </w:pPr>
+      <w:r>
+        <w:lastRenderedPageBreak/>
+        <w:t>RESUMEN</w:t>
+      </w:r>
+    </w:p>
+    <w:p>
+      <w:r>
+        <w:t>#resumen#</w:t>
+      </w:r>
+    </w:p>
+    <w:p>
+      <w:r>
+        <w:br w:type="page"/>
+      </w:r>
+    </w:p>
+    <w:p>
+      <w:pPr>
+        <w:pStyle w:val="Ttulo1"/>
+      </w:pPr>
+      <w:r>
+        <w:lastRenderedPageBreak/>
+        <w:t>ABSTRACT</w:t>
+      </w:r>
+    </w:p>
+    <w:p>
+      <w:r>
+        <w:t>#ingles#</w:t>
+      </w:r>
+    </w:p>
+    <w:p>
+      <w:r>
+        <w:br w:type="page"/>
+      </w:r>
+    </w:p>
+    <w:p>
+      <w:pPr>
+        <w:pStyle w:val="Ttulo1"/>
+      </w:pPr>
+      <w:r>
+        <w:lastRenderedPageBreak/>
+        <w:t>INTRODUCCIÓN</w:t>
+      </w:r>
+    </w:p>
+    <w:p>
+      <w:r>
+        <w:t>#introducción#</w:t>
+      </w:r>
+    </w:p>
+    <w:p>
+      <w:r>
+        <w:br w:type="page"/>
+      </w:r>
+    </w:p>
+    <w:p>
+      <w:pPr>
+        <w:pStyle w:val="Ttulo1"/>
+      </w:pPr>
+      <w:r>
+        <w:lastRenderedPageBreak/>
+        <w:t>#titulo#</w:t>
+      </w:r>
+    </w:p>
+    <w:p>
+      <w:r>
+        <w:t>#contenido#</w:t>
+      </w:r>
+    </w:p>
+    <w:p>
+      <w:r>
+        <w:br w:type="page"/>
+      </w:r>
+    </w:p>
+    <w:p>
+      <w:pPr>
+        <w:pStyle w:val="Ttulo1"/>
+      </w:pPr>
+      <w:r>
+        <w:lastRenderedPageBreak/>
+        <w:t>CONCLUSIONES</w:t>
+      </w:r>
+    </w:p>
+    <w:p>
+      <w:r>
+        <w:t>#conclusion#</w:t>
+      </w:r>
       <w:bookmarkStart w:id="0" w:name="_GoBack"/>
-      <w:r>
-        <w:rPr>
-          <w:rFonts w:ascii="Arial" w:hAnsi="Arial" w:cs="Arial"/>
-          <w:b/>
-        </w:rPr>
-        <w:t>Director Interno:</w:t>
-      </w:r>
-    </w:p>
-    <w:bookmarkEnd w:id="0"/>
-    <w:p>
-      <w:pPr>
-        <w:spacing w:after="0"/>
-        <w:jc w:val="center"/>
-        <w:rPr>
-          <w:rFonts w:ascii="Arial" w:hAnsi="Arial" w:cs="Arial"/>
-        </w:rPr>
-      </w:pPr>
-      <w:r>
-        <w:rPr>
-          <w:rFonts w:ascii="Arial" w:hAnsi="Arial" w:cs="Arial"/>
-        </w:rPr>
-        <w:t>#director#</w:t>
-      </w:r>
-    </w:p>
-    <w:p>
-      <w:pPr>
-        <w:spacing w:after="0"/>
-        <w:jc w:val="center"/>
-        <w:rPr>
-          <w:rFonts w:ascii="Arial" w:hAnsi="Arial" w:cs="Arial"/>
-        </w:rPr>
-      </w:pPr>
-    </w:p>
-    <w:p>
-      <w:pPr>
-        <w:spacing w:after="0"/>
-        <w:jc w:val="center"/>
-        <w:rPr>
-          <w:rFonts w:ascii="Arial" w:hAnsi="Arial" w:cs="Arial"/>
-        </w:rPr>
-      </w:pPr>
-    </w:p>
-    <w:p>
-      <w:pPr>
-        <w:spacing w:after="0"/>
-        <w:jc w:val="center"/>
-        <w:rPr>
-          <w:rFonts w:ascii="Arial" w:hAnsi="Arial" w:cs="Arial"/>
-        </w:rPr>
-      </w:pPr>
-    </w:p>
-    <w:p>
-      <w:pPr>
-        <w:spacing w:after="0"/>
-        <w:jc w:val="center"/>
-        <w:rPr>
-          <w:rFonts w:ascii="Arial" w:hAnsi="Arial" w:cs="Arial"/>
-        </w:rPr>
-      </w:pPr>
-    </w:p>
-    <w:p>
-      <w:pPr>
-        <w:spacing w:after="0"/>
-        <w:jc w:val="center"/>
-        <w:rPr>
-          <w:rFonts w:ascii="Arial" w:hAnsi="Arial" w:cs="Arial"/>
-        </w:rPr>
-      </w:pPr>
-    </w:p>
-    <w:p>
-      <w:pPr>
-        <w:spacing w:after="0"/>
-        <w:jc w:val="center"/>
-        <w:rPr>
-          <w:rFonts w:ascii="Arial" w:hAnsi="Arial" w:cs="Arial"/>
-        </w:rPr>
-      </w:pPr>
-    </w:p>
-    <w:p>
-      <w:pPr>
-        <w:spacing w:after="0"/>
-        <w:jc w:val="center"/>
-        <w:rPr>
-          <w:rFonts w:ascii="Arial" w:hAnsi="Arial" w:cs="Arial"/>
-        </w:rPr>
-      </w:pPr>
-    </w:p>
-    <w:p>
-      <w:pPr>
-        <w:spacing w:after="0"/>
-        <w:jc w:val="center"/>
-        <w:rPr>
-          <w:rFonts w:ascii="Arial" w:hAnsi="Arial" w:cs="Arial"/>
-        </w:rPr>
-      </w:pPr>
-    </w:p>
-    <w:p>
-      <w:pPr>
-        <w:spacing w:after="0"/>
-        <w:jc w:val="center"/>
-        <w:rPr>
-          <w:rFonts w:ascii="Arial" w:hAnsi="Arial" w:cs="Arial"/>
-        </w:rPr>
-      </w:pPr>
-    </w:p>
-    <w:p>
-      <w:pPr>
-        <w:spacing w:after="0"/>
-        <w:jc w:val="center"/>
-        <w:rPr>
-          <w:rFonts w:ascii="Arial" w:hAnsi="Arial" w:cs="Arial"/>
-        </w:rPr>
-      </w:pPr>
-    </w:p>
-    <w:p>
-      <w:pPr>
-        <w:spacing w:after="0"/>
-        <w:jc w:val="center"/>
-        <w:rPr>
-          <w:rFonts w:ascii="Arial" w:hAnsi="Arial" w:cs="Arial"/>
-        </w:rPr>
-      </w:pPr>
-    </w:p>
-    <w:p>
-      <w:pPr>
-        <w:spacing w:after="0"/>
-        <w:jc w:val="center"/>
-        <w:rPr>
-          <w:rFonts w:ascii="Arial" w:hAnsi="Arial" w:cs="Arial"/>
-        </w:rPr>
-      </w:pPr>
-    </w:p>
-    <w:p>
-      <w:pPr>
-        <w:spacing w:after="0"/>
-        <w:jc w:val="center"/>
-        <w:rPr>
-          <w:rFonts w:ascii="Arial" w:hAnsi="Arial" w:cs="Arial"/>
-        </w:rPr>
-      </w:pPr>
-    </w:p>
-    <w:p>
-      <w:pPr>
-        <w:spacing w:after="0"/>
-        <w:jc w:val="center"/>
-        <w:rPr>
-          <w:rFonts w:ascii="Arial" w:hAnsi="Arial" w:cs="Arial"/>
-          <w:sz w:val="28"/>
-          <w:szCs w:val="28"/>
-        </w:rPr>
-      </w:pPr>
-      <w:r>
-        <w:rPr>
-          <w:rFonts w:ascii="Arial" w:hAnsi="Arial" w:cs="Arial"/>
-          <w:sz w:val="28"/>
-          <w:szCs w:val="28"/>
-        </w:rPr>
-        <w:t>Universidad Distrital Francisco José de Caldas</w:t>
-      </w:r>
-    </w:p>
-    <w:p>
-      <w:pPr>
-        <w:spacing w:after="0"/>
-        <w:jc w:val="center"/>
-        <w:rPr>
-          <w:rFonts w:ascii="Arial" w:hAnsi="Arial" w:cs="Arial"/>
-          <w:sz w:val="28"/>
-          <w:szCs w:val="28"/>
-        </w:rPr>
-      </w:pPr>
-      <w:r>
-        <w:rPr>
-          <w:rFonts w:ascii="Arial" w:hAnsi="Arial" w:cs="Arial"/>
-          <w:sz w:val="28"/>
-          <w:szCs w:val="28"/>
-        </w:rPr>
-        <w:t>Facultad Tecnológica</w:t>
-      </w:r>
-    </w:p>
-    <w:p>
-      <w:pPr>
-        <w:spacing w:after="0"/>
-        <w:jc w:val="center"/>
-        <w:rPr>
-          <w:rFonts w:ascii="Arial" w:hAnsi="Arial" w:cs="Arial"/>
-          <w:sz w:val="28"/>
-          <w:szCs w:val="28"/>
-        </w:rPr>
-      </w:pPr>
-      <w:r>
-        <w:rPr>
-          <w:rFonts w:ascii="Arial" w:hAnsi="Arial" w:cs="Arial"/>
-          <w:sz w:val="28"/>
-          <w:szCs w:val="28"/>
-        </w:rPr>
-        <w:t>Bogotá D.C.</w:t>
-      </w:r>
-    </w:p>
-    <w:p>
-      <w:pPr>
-        <w:spacing w:after="0"/>
-        <w:jc w:val="center"/>
-        <w:rPr>
-          <w:rFonts w:ascii="Arial" w:hAnsi="Arial" w:cs="Arial"/>
-          <w:sz w:val="28"/>
-          <w:szCs w:val="28"/>
-        </w:rPr>
-      </w:pPr>
-      <w:r>
-        <w:rPr>
-          <w:rFonts w:ascii="Arial" w:hAnsi="Arial" w:cs="Arial"/>
-          <w:sz w:val="28"/>
-          <w:szCs w:val="28"/>
-        </w:rPr>
-        <w:t>2019</w:t>
-      </w:r>
-    </w:p>
-    <w:p>
-      <w:pPr>
-        <w:spacing w:after="0"/>
-        <w:jc w:val="center"/>
-        <w:rPr>
-          <w:rFonts w:ascii="Arial" w:hAnsi="Arial" w:cs="Arial"/>
-          <w:sz w:val="28"/>
-          <w:szCs w:val="28"/>
-        </w:rPr>
-      </w:pPr>
-    </w:p>
-    <w:p>
-      <w:pPr>
-        <w:spacing w:after="0"/>
-        <w:jc w:val="center"/>
-        <w:rPr>
-          <w:rFonts w:ascii="Arial" w:hAnsi="Arial" w:cs="Arial"/>
-          <w:sz w:val="20"/>
-          <w:szCs w:val="20"/>
-        </w:rPr>
-      </w:pPr>
-    </w:p>
-    <w:p>
-      <w:pPr>
-        <w:spacing w:after="0"/>
-        <w:jc w:val="center"/>
+      <w:bookmarkEnd w:id="0"/>
+    </w:p>
+    <w:p>
+      <w:pPr>
         <w:rPr>
           <w:rFonts w:ascii="Arial" w:hAnsi="Arial" w:cs="Arial"/>
           <w:sz w:val="20"/>
@@ -1235,6 +1632,28 @@
   <w:style w:type="paragraph" w:default="1" w:styleId="Normal">
     <w:name w:val="Normal"/>
     <w:qFormat/>
+    <w:rsid w:val="00C27FB2"/>
+  </w:style>
+  <w:style w:type="paragraph" w:styleId="Ttulo1">
+    <w:name w:val="heading 1"/>
+    <w:basedOn w:val="Normal"/>
+    <w:next w:val="Normal"/>
+    <w:link w:val="Ttulo1Car"/>
+    <w:uiPriority w:val="9"/>
+    <w:qFormat/>
+    <w:rsid w:val="003238D4"/>
+    <w:pPr>
+      <w:keepNext/>
+      <w:keepLines/>
+      <w:spacing w:before="240" w:after="0"/>
+      <w:outlineLvl w:val="0"/>
+    </w:pPr>
+    <w:rPr>
+      <w:rFonts w:asciiTheme="majorHAnsi" w:eastAsiaTheme="majorEastAsia" w:hAnsiTheme="majorHAnsi" w:cstheme="majorBidi"/>
+      <w:b/>
+      <w:sz w:val="32"/>
+      <w:szCs w:val="32"/>
+    </w:rPr>
   </w:style>
   <w:style w:type="character" w:default="1" w:styleId="Fuentedeprrafopredeter">
     <w:name w:val="Default Paragraph Font"/>
@@ -1262,6 +1681,34 @@
     <w:uiPriority w:val="99"/>
     <w:semiHidden/>
     <w:unhideWhenUsed/>
+  </w:style>
+  <w:style w:type="character" w:customStyle="1" w:styleId="Ttulo1Car">
+    <w:name w:val="Título 1 Car"/>
+    <w:basedOn w:val="Fuentedeprrafopredeter"/>
+    <w:link w:val="Ttulo1"/>
+    <w:uiPriority w:val="9"/>
+    <w:rsid w:val="003238D4"/>
+    <w:rPr>
+      <w:rFonts w:asciiTheme="majorHAnsi" w:eastAsiaTheme="majorEastAsia" w:hAnsiTheme="majorHAnsi" w:cstheme="majorBidi"/>
+      <w:b/>
+      <w:sz w:val="32"/>
+      <w:szCs w:val="32"/>
+    </w:rPr>
+  </w:style>
+  <w:style w:type="paragraph" w:styleId="TtulodeTDC">
+    <w:name w:val="TOC Heading"/>
+    <w:basedOn w:val="Ttulo1"/>
+    <w:next w:val="Normal"/>
+    <w:uiPriority w:val="39"/>
+    <w:unhideWhenUsed/>
+    <w:qFormat/>
+    <w:rsid w:val="003238D4"/>
+    <w:pPr>
+      <w:outlineLvl w:val="9"/>
+    </w:pPr>
+    <w:rPr>
+      <w:lang w:eastAsia="es-ES"/>
+    </w:rPr>
   </w:style>
 </w:styles>
 </file>
@@ -1525,4 +1972,16 @@
     </a:ext>
   </a:extLst>
 </a:theme>
+</file>
+
+<file path=customXml/item1.xml><?xml version="1.0" encoding="utf-8"?>
+<b:Sources xmlns:b="http://schemas.openxmlformats.org/officeDocument/2006/bibliography" xmlns="http://schemas.openxmlformats.org/officeDocument/2006/bibliography" SelectedStyle="\APASixthEditionOfficeOnline.xsl" StyleName="APA" Version="6"/>
+</file>
+
+<file path=customXml/itemProps1.xml><?xml version="1.0" encoding="utf-8"?>
+<ds:datastoreItem xmlns:ds="http://schemas.openxmlformats.org/officeDocument/2006/customXml" ds:itemID="{3718D2F8-C2E0-400C-928B-74A5F5EA3F14}">
+  <ds:schemaRefs>
+    <ds:schemaRef ds:uri="http://schemas.openxmlformats.org/officeDocument/2006/bibliography"/>
+  </ds:schemaRefs>
+</ds:datastoreItem>
 </file>
</xml_diff>